<commit_message>
Menambahkan relasi terhadap Categories dan Post
</commit_message>
<xml_diff>
--- a/dokumentasi/Migration.docx
+++ b/dokumentasi/Migration.docx
@@ -57,6 +57,7 @@
       <w:r>
         <w:rPr>
           <w:rFonts w:ascii="Times New Roman" w:hAnsi="Times New Roman" w:cs="Times New Roman"/>
+          <w:noProof/>
           <w:sz w:val="24"/>
           <w:szCs w:val="24"/>
         </w:rPr>
@@ -146,6 +147,7 @@
       <w:r>
         <w:rPr>
           <w:rFonts w:ascii="Times New Roman" w:hAnsi="Times New Roman" w:cs="Times New Roman"/>
+          <w:noProof/>
           <w:sz w:val="24"/>
           <w:szCs w:val="24"/>
         </w:rPr>
@@ -256,6 +258,7 @@
       <w:r>
         <w:rPr>
           <w:rFonts w:ascii="Times New Roman" w:hAnsi="Times New Roman" w:cs="Times New Roman"/>
+          <w:noProof/>
           <w:sz w:val="24"/>
           <w:szCs w:val="24"/>
         </w:rPr>
@@ -315,6 +318,163 @@
           <w:szCs w:val="24"/>
         </w:rPr>
         <w:t>Lalu jika sudah, maka kita dapat memanggil method Save() untuk memasukkan datanya ke dalam database.</w:t>
+      </w:r>
+      <w:r>
+        <w:rPr>
+          <w:rFonts w:ascii="Times New Roman" w:hAnsi="Times New Roman" w:cs="Times New Roman"/>
+          <w:sz w:val="24"/>
+          <w:szCs w:val="24"/>
+        </w:rPr>
+        <w:t xml:space="preserve"> Atau kita juga bisa menuliskannya dengan metode Create(), akan tetapi, kita perlu menuliskan beberapa kode jika kita ingin menuliskan beberapa kode pada file Models kita, berikut adalah contoh kodenya:</w:t>
+      </w:r>
+    </w:p>
+    <w:p>
+      <w:pPr>
+        <w:pStyle w:val="ListParagraph"/>
+        <w:spacing w:line="360" w:lineRule="auto"/>
+        <w:ind w:left="360"/>
+        <w:rPr>
+          <w:rFonts w:ascii="Times New Roman" w:hAnsi="Times New Roman" w:cs="Times New Roman"/>
+          <w:sz w:val="24"/>
+          <w:szCs w:val="24"/>
+        </w:rPr>
+      </w:pPr>
+      <w:r>
+        <w:rPr>
+          <w:rFonts w:ascii="Times New Roman" w:hAnsi="Times New Roman" w:cs="Times New Roman"/>
+          <w:sz w:val="24"/>
+          <w:szCs w:val="24"/>
+        </w:rPr>
+        <w:drawing>
+          <wp:inline distT="0" distB="0" distL="0" distR="0" wp14:anchorId="0EE83253" wp14:editId="20564451">
+            <wp:extent cx="5731510" cy="1616710"/>
+            <wp:effectExtent l="0" t="0" r="2540" b="2540"/>
+            <wp:docPr id="1312287345" name="Picture 1"/>
+            <wp:cNvGraphicFramePr>
+              <a:graphicFrameLocks xmlns:a="http://schemas.openxmlformats.org/drawingml/2006/main" noChangeAspect="1"/>
+            </wp:cNvGraphicFramePr>
+            <a:graphic xmlns:a="http://schemas.openxmlformats.org/drawingml/2006/main">
+              <a:graphicData uri="http://schemas.openxmlformats.org/drawingml/2006/picture">
+                <pic:pic xmlns:pic="http://schemas.openxmlformats.org/drawingml/2006/picture">
+                  <pic:nvPicPr>
+                    <pic:cNvPr id="1312287345" name=""/>
+                    <pic:cNvPicPr/>
+                  </pic:nvPicPr>
+                  <pic:blipFill>
+                    <a:blip r:embed="rId8"/>
+                    <a:stretch>
+                      <a:fillRect/>
+                    </a:stretch>
+                  </pic:blipFill>
+                  <pic:spPr>
+                    <a:xfrm>
+                      <a:off x="0" y="0"/>
+                      <a:ext cx="5731510" cy="1616710"/>
+                    </a:xfrm>
+                    <a:prstGeom prst="rect">
+                      <a:avLst/>
+                    </a:prstGeom>
+                  </pic:spPr>
+                </pic:pic>
+              </a:graphicData>
+            </a:graphic>
+          </wp:inline>
+        </w:drawing>
+      </w:r>
+    </w:p>
+    <w:p>
+      <w:pPr>
+        <w:pStyle w:val="ListParagraph"/>
+        <w:spacing w:line="360" w:lineRule="auto"/>
+        <w:ind w:left="360"/>
+        <w:rPr>
+          <w:rFonts w:ascii="Times New Roman" w:hAnsi="Times New Roman" w:cs="Times New Roman"/>
+          <w:sz w:val="24"/>
+          <w:szCs w:val="24"/>
+        </w:rPr>
+      </w:pPr>
+      <w:r>
+        <w:rPr>
+          <w:rFonts w:ascii="Times New Roman" w:hAnsi="Times New Roman" w:cs="Times New Roman"/>
+          <w:sz w:val="24"/>
+          <w:szCs w:val="24"/>
+        </w:rPr>
+        <w:t>Fillable digunakan untuk memberi keterangan kolom mana saja yang boleh diisi, kemudian Guarded adalah yang tidak boleh. Berikut adalah contoh memasukkan data menggunakan metode Create():</w:t>
+      </w:r>
+    </w:p>
+    <w:p>
+      <w:pPr>
+        <w:pStyle w:val="ListParagraph"/>
+        <w:spacing w:line="360" w:lineRule="auto"/>
+        <w:ind w:left="360"/>
+        <w:rPr>
+          <w:rFonts w:ascii="Times New Roman" w:hAnsi="Times New Roman" w:cs="Times New Roman"/>
+          <w:sz w:val="24"/>
+          <w:szCs w:val="24"/>
+        </w:rPr>
+      </w:pPr>
+      <w:r>
+        <w:rPr>
+          <w:rFonts w:ascii="Times New Roman" w:hAnsi="Times New Roman" w:cs="Times New Roman"/>
+          <w:sz w:val="24"/>
+          <w:szCs w:val="24"/>
+        </w:rPr>
+        <w:lastRenderedPageBreak/>
+        <w:drawing>
+          <wp:inline distT="0" distB="0" distL="0" distR="0" wp14:anchorId="68707387" wp14:editId="3D0D01AF">
+            <wp:extent cx="5448772" cy="3535986"/>
+            <wp:effectExtent l="0" t="0" r="0" b="7620"/>
+            <wp:docPr id="895623198" name="Picture 1"/>
+            <wp:cNvGraphicFramePr>
+              <a:graphicFrameLocks xmlns:a="http://schemas.openxmlformats.org/drawingml/2006/main" noChangeAspect="1"/>
+            </wp:cNvGraphicFramePr>
+            <a:graphic xmlns:a="http://schemas.openxmlformats.org/drawingml/2006/main">
+              <a:graphicData uri="http://schemas.openxmlformats.org/drawingml/2006/picture">
+                <pic:pic xmlns:pic="http://schemas.openxmlformats.org/drawingml/2006/picture">
+                  <pic:nvPicPr>
+                    <pic:cNvPr id="895623198" name=""/>
+                    <pic:cNvPicPr/>
+                  </pic:nvPicPr>
+                  <pic:blipFill>
+                    <a:blip r:embed="rId9"/>
+                    <a:stretch>
+                      <a:fillRect/>
+                    </a:stretch>
+                  </pic:blipFill>
+                  <pic:spPr>
+                    <a:xfrm>
+                      <a:off x="0" y="0"/>
+                      <a:ext cx="5448772" cy="3535986"/>
+                    </a:xfrm>
+                    <a:prstGeom prst="rect">
+                      <a:avLst/>
+                    </a:prstGeom>
+                  </pic:spPr>
+                </pic:pic>
+              </a:graphicData>
+            </a:graphic>
+          </wp:inline>
+        </w:drawing>
+      </w:r>
+    </w:p>
+    <w:p>
+      <w:pPr>
+        <w:pStyle w:val="ListParagraph"/>
+        <w:spacing w:line="360" w:lineRule="auto"/>
+        <w:ind w:left="360"/>
+        <w:rPr>
+          <w:rFonts w:ascii="Times New Roman" w:hAnsi="Times New Roman" w:cs="Times New Roman"/>
+          <w:sz w:val="24"/>
+          <w:szCs w:val="24"/>
+        </w:rPr>
+      </w:pPr>
+      <w:r>
+        <w:rPr>
+          <w:rFonts w:ascii="Times New Roman" w:hAnsi="Times New Roman" w:cs="Times New Roman"/>
+          <w:sz w:val="24"/>
+          <w:szCs w:val="24"/>
+        </w:rPr>
+        <w:t>Kita menuliskan semua datanya sekaligus.</w:t>
       </w:r>
     </w:p>
     <w:sectPr>

</xml_diff>